<commit_message>
new file edited in feature branch
</commit_message>
<xml_diff>
--- a/new.docx
+++ b/new.docx
@@ -3,11 +3,29 @@
 <w:document xmlns:wpc="http://schemas.microsoft.com/office/word/2010/wordprocessingCanvas" xmlns:mc="http://schemas.openxmlformats.org/markup-compatibility/2006" xmlns:o="urn:schemas-microsoft-com:office:office" xmlns:r="http://schemas.openxmlformats.org/officeDocument/2006/relationships" xmlns:m="http://schemas.openxmlformats.org/officeDocument/2006/math" xmlns:v="urn:schemas-microsoft-com:vml" xmlns:wp14="http://schemas.microsoft.com/office/word/2010/wordprocessingDrawing" xmlns:wp="http://schemas.openxmlformats.org/drawingml/2006/wordprocessingDrawing" xmlns:w10="urn:schemas-microsoft-com:office:word" xmlns:w="http://schemas.openxmlformats.org/wordprocessingml/2006/main" xmlns:w14="http://schemas.microsoft.com/office/word/2010/wordml" xmlns:wpg="http://schemas.microsoft.com/office/word/2010/wordprocessingGroup" xmlns:wpi="http://schemas.microsoft.com/office/word/2010/wordprocessingInk" xmlns:wne="http://schemas.microsoft.com/office/word/2006/wordml" xmlns:wps="http://schemas.microsoft.com/office/word/2010/wordprocessingShape" mc:Ignorable="w14 wp14">
   <w:body>
     <w:p>
+      <w:proofErr w:type="gramStart"/>
       <w:r>
         <w:t xml:space="preserve">Status </w:t>
       </w:r>
       <w:r>
-        <w:t xml:space="preserve"> hello  how are you</w:t>
+        <w:t xml:space="preserve"> hello</w:t>
+      </w:r>
+      <w:proofErr w:type="gramEnd"/>
+      <w:r>
+        <w:t xml:space="preserve">  how are you</w:t>
+      </w:r>
+    </w:p>
+    <w:p>
+      <w:r>
+        <w:t xml:space="preserve">Hi </w:t>
+      </w:r>
+      <w:proofErr w:type="spellStart"/>
+      <w:r>
+        <w:t>iam</w:t>
+      </w:r>
+      <w:proofErr w:type="spellEnd"/>
+      <w:r>
+        <w:t xml:space="preserve"> feature branch</w:t>
       </w:r>
       <w:bookmarkStart w:id="0" w:name="_GoBack"/>
       <w:bookmarkEnd w:id="0"/>

</xml_diff>

<commit_message>
merge conflict changed file name is new
</commit_message>
<xml_diff>
--- a/new.docx
+++ b/new.docx
@@ -26,6 +26,17 @@
       <w:proofErr w:type="spellEnd"/>
       <w:r>
         <w:t xml:space="preserve"> feature branch</w:t>
+      </w:r>
+    </w:p>
+    <w:p/>
+    <w:p>
+      <w:proofErr w:type="spellStart"/>
+      <w:r>
+        <w:t>Git</w:t>
+      </w:r>
+      <w:proofErr w:type="spellEnd"/>
+      <w:r>
+        <w:t xml:space="preserve"> conflict</w:t>
       </w:r>
       <w:bookmarkStart w:id="0" w:name="_GoBack"/>
       <w:bookmarkEnd w:id="0"/>

</xml_diff>